<commit_message>
`Updated resume and assets with new information and formatting changes`
</commit_message>
<xml_diff>
--- a/assets/vendor/charlesomeke.docx
+++ b/assets/vendor/charlesomeke.docx
@@ -1,6 +1,6 @@
 
 <file path=word/document.xml><?xml version="1.0" encoding="utf-8"?>
-<w:document xmlns:wpc="http://schemas.microsoft.com/office/word/2010/wordprocessingCanvas" xmlns:cx="http://schemas.microsoft.com/office/drawing/2014/chartex" xmlns:cx1="http://schemas.microsoft.com/office/drawing/2015/9/8/chartex" xmlns:mc="http://schemas.openxmlformats.org/markup-compatibility/2006" xmlns:o="urn:schemas-microsoft-com:office:office" xmlns:r="http://schemas.openxmlformats.org/officeDocument/2006/relationships" xmlns:m="http://schemas.openxmlformats.org/officeDocument/2006/math" xmlns:v="urn:schemas-microsoft-com:vml" xmlns:wp14="http://schemas.microsoft.com/office/word/2010/wordprocessingDrawing" xmlns:wp="http://schemas.openxmlformats.org/drawingml/2006/wordprocessingDrawing" xmlns:w10="urn:schemas-microsoft-com:office:word" xmlns:w="http://schemas.openxmlformats.org/wordprocessingml/2006/main" xmlns:w14="http://schemas.microsoft.com/office/word/2010/wordml" xmlns:w15="http://schemas.microsoft.com/office/word/2012/wordml" xmlns:w16se="http://schemas.microsoft.com/office/word/2015/wordml/symex" xmlns:wpg="http://schemas.microsoft.com/office/word/2010/wordprocessingGroup" xmlns:wpi="http://schemas.microsoft.com/office/word/2010/wordprocessingInk" xmlns:wne="http://schemas.microsoft.com/office/word/2006/wordml" xmlns:wps="http://schemas.microsoft.com/office/word/2010/wordprocessingShape" mc:Ignorable="w14 w15 w16se wp14">
+<w:document xmlns:wpc="http://schemas.microsoft.com/office/word/2010/wordprocessingCanvas" xmlns:cx="http://schemas.microsoft.com/office/drawing/2014/chartex" xmlns:cx1="http://schemas.microsoft.com/office/drawing/2015/9/8/chartex" xmlns:cx2="http://schemas.microsoft.com/office/drawing/2015/10/21/chartex" xmlns:cx3="http://schemas.microsoft.com/office/drawing/2016/5/9/chartex" xmlns:cx4="http://schemas.microsoft.com/office/drawing/2016/5/10/chartex" xmlns:cx5="http://schemas.microsoft.com/office/drawing/2016/5/11/chartex" xmlns:cx6="http://schemas.microsoft.com/office/drawing/2016/5/12/chartex" xmlns:cx7="http://schemas.microsoft.com/office/drawing/2016/5/13/chartex" xmlns:cx8="http://schemas.microsoft.com/office/drawing/2016/5/14/chartex" xmlns:mc="http://schemas.openxmlformats.org/markup-compatibility/2006" xmlns:aink="http://schemas.microsoft.com/office/drawing/2016/ink" xmlns:am3d="http://schemas.microsoft.com/office/drawing/2017/model3d" xmlns:o="urn:schemas-microsoft-com:office:office" xmlns:oel="http://schemas.microsoft.com/office/2019/extlst" xmlns:r="http://schemas.openxmlformats.org/officeDocument/2006/relationships" xmlns:m="http://schemas.openxmlformats.org/officeDocument/2006/math" xmlns:v="urn:schemas-microsoft-com:vml" xmlns:wp14="http://schemas.microsoft.com/office/word/2010/wordprocessingDrawing" xmlns:wp="http://schemas.openxmlformats.org/drawingml/2006/wordprocessingDrawing" xmlns:w10="urn:schemas-microsoft-com:office:word" xmlns:w="http://schemas.openxmlformats.org/wordprocessingml/2006/main" xmlns:w14="http://schemas.microsoft.com/office/word/2010/wordml" xmlns:w15="http://schemas.microsoft.com/office/word/2012/wordml" xmlns:w16cex="http://schemas.microsoft.com/office/word/2018/wordml/cex" xmlns:w16cid="http://schemas.microsoft.com/office/word/2016/wordml/cid" xmlns:w16="http://schemas.microsoft.com/office/word/2018/wordml" xmlns:w16sdtdh="http://schemas.microsoft.com/office/word/2020/wordml/sdtdatahash" xmlns:w16se="http://schemas.microsoft.com/office/word/2015/wordml/symex" xmlns:wpg="http://schemas.microsoft.com/office/word/2010/wordprocessingGroup" xmlns:wpi="http://schemas.microsoft.com/office/word/2010/wordprocessingInk" xmlns:wne="http://schemas.microsoft.com/office/word/2006/wordml" xmlns:wps="http://schemas.microsoft.com/office/word/2010/wordprocessingShape" mc:Ignorable="w14 w15 w16se w16cid w16 w16cex w16sdtdh wp14">
   <w:body>
     <w:p>
       <w:pPr>
@@ -29,24 +29,23 @@
           <w:szCs w:val="24"/>
         </w:rPr>
         <w:br/>
-      </w:r>
-      <w:proofErr w:type="spellStart"/>
-      <w:r>
-        <w:rPr>
-          <w:rFonts w:ascii="Times New Roman" w:eastAsia="Times New Roman" w:hAnsi="Times New Roman" w:cs="Times New Roman"/>
-          <w:sz w:val="24"/>
-          <w:szCs w:val="24"/>
-        </w:rPr>
-        <w:t>Fullstack</w:t>
-      </w:r>
-      <w:proofErr w:type="spellEnd"/>
-      <w:r>
-        <w:rPr>
-          <w:rFonts w:ascii="Times New Roman" w:eastAsia="Times New Roman" w:hAnsi="Times New Roman" w:cs="Times New Roman"/>
-          <w:sz w:val="24"/>
-          <w:szCs w:val="24"/>
-        </w:rPr>
-        <w:t xml:space="preserve"> Developer | UI/UX Designer | Digital Marketing Specialist</w:t>
+        <w:t>Full</w:t>
+      </w:r>
+      <w:r>
+        <w:rPr>
+          <w:rFonts w:ascii="Times New Roman" w:eastAsia="Times New Roman" w:hAnsi="Times New Roman" w:cs="Times New Roman"/>
+          <w:sz w:val="24"/>
+          <w:szCs w:val="24"/>
+        </w:rPr>
+        <w:t>-S</w:t>
+      </w:r>
+      <w:r>
+        <w:rPr>
+          <w:rFonts w:ascii="Times New Roman" w:eastAsia="Times New Roman" w:hAnsi="Times New Roman" w:cs="Times New Roman"/>
+          <w:sz w:val="24"/>
+          <w:szCs w:val="24"/>
+        </w:rPr>
+        <w:t>tack Developer | UI/UX Designer | Digital Marketing Specialist</w:t>
       </w:r>
       <w:r>
         <w:rPr>
@@ -153,25 +152,23 @@
           <w:sz w:val="24"/>
           <w:szCs w:val="24"/>
         </w:rPr>
-        <w:t xml:space="preserve">Highly skilled </w:t>
-      </w:r>
-      <w:proofErr w:type="spellStart"/>
-      <w:r>
-        <w:rPr>
-          <w:rFonts w:ascii="Times New Roman" w:eastAsia="Times New Roman" w:hAnsi="Times New Roman" w:cs="Times New Roman"/>
-          <w:sz w:val="24"/>
-          <w:szCs w:val="24"/>
-        </w:rPr>
-        <w:t>Fullstack</w:t>
-      </w:r>
-      <w:proofErr w:type="spellEnd"/>
-      <w:r>
-        <w:rPr>
-          <w:rFonts w:ascii="Times New Roman" w:eastAsia="Times New Roman" w:hAnsi="Times New Roman" w:cs="Times New Roman"/>
-          <w:sz w:val="24"/>
-          <w:szCs w:val="24"/>
-        </w:rPr>
-        <w:t xml:space="preserve"> Developer with expertise in front-end and back-end technologies, UI/UX design, and digital marketing. Extensive experience in designing and developing responsive web applications, integrating APIs, and optimizing user experiences. Proficient in modern programming languages and frameworks, with a strong background in cloud technologies, database management, and software development lifecycle. Passionate about building scalable and intuitive digital solutions that drive business growth and enhance user engagement.</w:t>
+        <w:t>Highly skilled Full</w:t>
+      </w:r>
+      <w:r>
+        <w:rPr>
+          <w:rFonts w:ascii="Times New Roman" w:eastAsia="Times New Roman" w:hAnsi="Times New Roman" w:cs="Times New Roman"/>
+          <w:sz w:val="24"/>
+          <w:szCs w:val="24"/>
+        </w:rPr>
+        <w:t>-St</w:t>
+      </w:r>
+      <w:r>
+        <w:rPr>
+          <w:rFonts w:ascii="Times New Roman" w:eastAsia="Times New Roman" w:hAnsi="Times New Roman" w:cs="Times New Roman"/>
+          <w:sz w:val="24"/>
+          <w:szCs w:val="24"/>
+        </w:rPr>
+        <w:t>ack Developer with expertise in front-end and back-end technologies, UI/UX design, and digital marketing. Extensive experience in designing and developing responsive web applications, integrating APIs, and optimizing user experiences. Proficient in modern programming languages and frameworks, with a strong background in cloud technologies, database management, and software development lifecycle. Passionate about building scalable and intuitive digital solutions that drive business growth and enhance user engagement.</w:t>
       </w:r>
     </w:p>
     <w:p>
@@ -268,18 +265,8 @@
           <w:sz w:val="24"/>
           <w:szCs w:val="24"/>
         </w:rPr>
-        <w:t xml:space="preserve"> Node.js, Express.js, PHP, Python, </w:t>
-      </w:r>
-      <w:proofErr w:type="spellStart"/>
-      <w:r>
-        <w:rPr>
-          <w:rFonts w:ascii="Times New Roman" w:eastAsia="Times New Roman" w:hAnsi="Times New Roman" w:cs="Times New Roman"/>
-          <w:sz w:val="24"/>
-          <w:szCs w:val="24"/>
-        </w:rPr>
-        <w:t>Laravel</w:t>
-      </w:r>
-      <w:proofErr w:type="spellEnd"/>
+        <w:t xml:space="preserve"> Node.js, Express.js, PHP, Python, Laravel</w:t>
+      </w:r>
     </w:p>
     <w:p>
       <w:pPr>
@@ -342,43 +329,15 @@
           <w:sz w:val="24"/>
           <w:szCs w:val="24"/>
         </w:rPr>
-        <w:t xml:space="preserve"> </w:t>
-      </w:r>
-      <w:proofErr w:type="spellStart"/>
-      <w:r>
-        <w:rPr>
-          <w:rFonts w:ascii="Times New Roman" w:eastAsia="Times New Roman" w:hAnsi="Times New Roman" w:cs="Times New Roman"/>
-          <w:sz w:val="24"/>
-          <w:szCs w:val="24"/>
-        </w:rPr>
-        <w:t>Figma</w:t>
-      </w:r>
-      <w:proofErr w:type="spellEnd"/>
-      <w:r>
-        <w:rPr>
-          <w:rFonts w:ascii="Times New Roman" w:eastAsia="Times New Roman" w:hAnsi="Times New Roman" w:cs="Times New Roman"/>
-          <w:sz w:val="24"/>
-          <w:szCs w:val="24"/>
-        </w:rPr>
-        <w:t xml:space="preserve">, </w:t>
-      </w:r>
-      <w:proofErr w:type="spellStart"/>
-      <w:r>
-        <w:rPr>
-          <w:rFonts w:ascii="Times New Roman" w:eastAsia="Times New Roman" w:hAnsi="Times New Roman" w:cs="Times New Roman"/>
-          <w:sz w:val="24"/>
-          <w:szCs w:val="24"/>
-        </w:rPr>
-        <w:t>Wireframing</w:t>
-      </w:r>
-      <w:proofErr w:type="spellEnd"/>
-      <w:r>
-        <w:rPr>
-          <w:rFonts w:ascii="Times New Roman" w:eastAsia="Times New Roman" w:hAnsi="Times New Roman" w:cs="Times New Roman"/>
-          <w:sz w:val="24"/>
-          <w:szCs w:val="24"/>
-        </w:rPr>
-        <w:t>, Prototyping</w:t>
+        <w:t xml:space="preserve"> Figma</w:t>
+      </w:r>
+      <w:r>
+        <w:rPr>
+          <w:rFonts w:ascii="Times New Roman" w:eastAsia="Times New Roman" w:hAnsi="Times New Roman" w:cs="Times New Roman"/>
+          <w:sz w:val="24"/>
+          <w:szCs w:val="24"/>
+        </w:rPr>
+        <w:t>, Wireframing, Prototyping</w:t>
       </w:r>
     </w:p>
     <w:p>
@@ -442,25 +401,7 @@
           <w:sz w:val="24"/>
           <w:szCs w:val="24"/>
         </w:rPr>
-        <w:t xml:space="preserve"> </w:t>
-      </w:r>
-      <w:proofErr w:type="spellStart"/>
-      <w:r>
-        <w:rPr>
-          <w:rFonts w:ascii="Times New Roman" w:eastAsia="Times New Roman" w:hAnsi="Times New Roman" w:cs="Times New Roman"/>
-          <w:sz w:val="24"/>
-          <w:szCs w:val="24"/>
-        </w:rPr>
-        <w:t>Git</w:t>
-      </w:r>
-      <w:proofErr w:type="spellEnd"/>
-      <w:r>
-        <w:rPr>
-          <w:rFonts w:ascii="Times New Roman" w:eastAsia="Times New Roman" w:hAnsi="Times New Roman" w:cs="Times New Roman"/>
-          <w:sz w:val="24"/>
-          <w:szCs w:val="24"/>
-        </w:rPr>
-        <w:t xml:space="preserve">, </w:t>
+        <w:t xml:space="preserve"> Git, </w:t>
       </w:r>
       <w:r>
         <w:rPr>
@@ -548,39 +489,46 @@
           <w:szCs w:val="24"/>
         </w:rPr>
       </w:pPr>
-      <w:proofErr w:type="spellStart"/>
-      <w:r>
-        <w:rPr>
-          <w:rFonts w:ascii="Times New Roman" w:eastAsia="Times New Roman" w:hAnsi="Times New Roman" w:cs="Times New Roman"/>
-          <w:b/>
-          <w:bCs/>
-          <w:sz w:val="24"/>
-          <w:szCs w:val="24"/>
-        </w:rPr>
-        <w:t>Fullstack</w:t>
-      </w:r>
-      <w:proofErr w:type="spellEnd"/>
-      <w:r>
-        <w:rPr>
-          <w:rFonts w:ascii="Times New Roman" w:eastAsia="Times New Roman" w:hAnsi="Times New Roman" w:cs="Times New Roman"/>
-          <w:b/>
-          <w:bCs/>
-          <w:sz w:val="24"/>
-          <w:szCs w:val="24"/>
-        </w:rPr>
-        <w:t xml:space="preserve"> Developer | UI/UX Designer</w:t>
-      </w:r>
-    </w:p>
-    <w:p>
-      <w:pPr>
-        <w:spacing w:before="100" w:beforeAutospacing="1" w:after="100" w:afterAutospacing="1" w:line="240" w:lineRule="auto"/>
-        <w:rPr>
-          <w:rFonts w:ascii="Times New Roman" w:eastAsia="Times New Roman" w:hAnsi="Times New Roman" w:cs="Times New Roman"/>
-          <w:sz w:val="24"/>
-          <w:szCs w:val="24"/>
-        </w:rPr>
-      </w:pPr>
-      <w:proofErr w:type="spellStart"/>
+      <w:r>
+        <w:rPr>
+          <w:rFonts w:ascii="Times New Roman" w:eastAsia="Times New Roman" w:hAnsi="Times New Roman" w:cs="Times New Roman"/>
+          <w:b/>
+          <w:bCs/>
+          <w:sz w:val="24"/>
+          <w:szCs w:val="24"/>
+        </w:rPr>
+        <w:t>Full</w:t>
+      </w:r>
+      <w:r>
+        <w:rPr>
+          <w:rFonts w:ascii="Times New Roman" w:eastAsia="Times New Roman" w:hAnsi="Times New Roman" w:cs="Times New Roman"/>
+          <w:b/>
+          <w:bCs/>
+          <w:sz w:val="24"/>
+          <w:szCs w:val="24"/>
+        </w:rPr>
+        <w:t>-S</w:t>
+      </w:r>
+      <w:r>
+        <w:rPr>
+          <w:rFonts w:ascii="Times New Roman" w:eastAsia="Times New Roman" w:hAnsi="Times New Roman" w:cs="Times New Roman"/>
+          <w:b/>
+          <w:bCs/>
+          <w:sz w:val="24"/>
+          <w:szCs w:val="24"/>
+        </w:rPr>
+        <w:t>tack Developer | UI/UX Designer</w:t>
+      </w:r>
+    </w:p>
+    <w:p>
+      <w:pPr>
+        <w:spacing w:before="100" w:beforeAutospacing="1" w:after="100" w:afterAutospacing="1" w:line="240" w:lineRule="auto"/>
+        <w:rPr>
+          <w:rFonts w:ascii="Times New Roman" w:eastAsia="Times New Roman" w:hAnsi="Times New Roman" w:cs="Times New Roman"/>
+          <w:sz w:val="24"/>
+          <w:szCs w:val="24"/>
+        </w:rPr>
+      </w:pPr>
       <w:r>
         <w:rPr>
           <w:rFonts w:ascii="Times New Roman" w:eastAsia="Times New Roman" w:hAnsi="Times New Roman" w:cs="Times New Roman"/>
@@ -591,7 +539,6 @@
         </w:rPr>
         <w:t>Domus</w:t>
       </w:r>
-      <w:proofErr w:type="spellEnd"/>
       <w:r>
         <w:rPr>
           <w:rFonts w:ascii="Times New Roman" w:eastAsia="Times New Roman" w:hAnsi="Times New Roman" w:cs="Times New Roman"/>
@@ -723,47 +670,63 @@
           <w:szCs w:val="24"/>
         </w:rPr>
         <w:lastRenderedPageBreak/>
-        <w:t>UI/UX Designer | Web Developer</w:t>
-      </w:r>
-    </w:p>
-    <w:p>
-      <w:pPr>
-        <w:spacing w:before="100" w:beforeAutospacing="1" w:after="100" w:afterAutospacing="1" w:line="240" w:lineRule="auto"/>
-        <w:rPr>
-          <w:rFonts w:ascii="Times New Roman" w:eastAsia="Times New Roman" w:hAnsi="Times New Roman" w:cs="Times New Roman"/>
-          <w:sz w:val="24"/>
-          <w:szCs w:val="24"/>
-        </w:rPr>
-      </w:pPr>
-      <w:proofErr w:type="spellStart"/>
-      <w:r>
-        <w:rPr>
-          <w:rFonts w:ascii="Times New Roman" w:eastAsia="Times New Roman" w:hAnsi="Times New Roman" w:cs="Times New Roman"/>
-          <w:b/>
-          <w:bCs/>
-          <w:sz w:val="24"/>
-          <w:szCs w:val="24"/>
-        </w:rPr>
-        <w:t>Myteacher</w:t>
-      </w:r>
-      <w:proofErr w:type="spellEnd"/>
-      <w:r>
-        <w:rPr>
-          <w:rFonts w:ascii="Times New Roman" w:eastAsia="Times New Roman" w:hAnsi="Times New Roman" w:cs="Times New Roman"/>
-          <w:b/>
-          <w:bCs/>
-          <w:sz w:val="24"/>
-          <w:szCs w:val="24"/>
-        </w:rPr>
-        <w:t xml:space="preserve"> Institute</w:t>
-      </w:r>
-      <w:r>
-        <w:rPr>
-          <w:rFonts w:ascii="Times New Roman" w:eastAsia="Times New Roman" w:hAnsi="Times New Roman" w:cs="Times New Roman"/>
-          <w:sz w:val="24"/>
-          <w:szCs w:val="24"/>
-        </w:rPr>
-        <w:t xml:space="preserve"> | January 2023 – December 2023</w:t>
+        <w:t xml:space="preserve">UI/UX Designer | </w:t>
+      </w:r>
+      <w:r>
+        <w:rPr>
+          <w:rFonts w:ascii="Times New Roman" w:eastAsia="Times New Roman" w:hAnsi="Times New Roman" w:cs="Times New Roman"/>
+          <w:b/>
+          <w:bCs/>
+          <w:sz w:val="24"/>
+          <w:szCs w:val="24"/>
+        </w:rPr>
+        <w:t>Full-Stack</w:t>
+      </w:r>
+      <w:r>
+        <w:rPr>
+          <w:rFonts w:ascii="Times New Roman" w:eastAsia="Times New Roman" w:hAnsi="Times New Roman" w:cs="Times New Roman"/>
+          <w:b/>
+          <w:bCs/>
+          <w:sz w:val="24"/>
+          <w:szCs w:val="24"/>
+        </w:rPr>
+        <w:t xml:space="preserve"> Developer</w:t>
+      </w:r>
+    </w:p>
+    <w:p>
+      <w:pPr>
+        <w:spacing w:before="100" w:beforeAutospacing="1" w:after="100" w:afterAutospacing="1" w:line="240" w:lineRule="auto"/>
+        <w:rPr>
+          <w:rFonts w:ascii="Times New Roman" w:eastAsia="Times New Roman" w:hAnsi="Times New Roman" w:cs="Times New Roman"/>
+          <w:sz w:val="24"/>
+          <w:szCs w:val="24"/>
+        </w:rPr>
+      </w:pPr>
+      <w:r>
+        <w:rPr>
+          <w:rFonts w:ascii="Times New Roman" w:eastAsia="Times New Roman" w:hAnsi="Times New Roman" w:cs="Times New Roman"/>
+          <w:b/>
+          <w:bCs/>
+          <w:sz w:val="24"/>
+          <w:szCs w:val="24"/>
+        </w:rPr>
+        <w:t>Myteacher Institute</w:t>
+      </w:r>
+      <w:r>
+        <w:rPr>
+          <w:rFonts w:ascii="Times New Roman" w:eastAsia="Times New Roman" w:hAnsi="Times New Roman" w:cs="Times New Roman"/>
+          <w:sz w:val="24"/>
+          <w:szCs w:val="24"/>
+        </w:rPr>
+        <w:t xml:space="preserve"> | January 2023 – </w:t>
+      </w:r>
+      <w:r>
+        <w:rPr>
+          <w:rFonts w:ascii="Times New Roman" w:eastAsia="Times New Roman" w:hAnsi="Times New Roman" w:cs="Times New Roman"/>
+          <w:sz w:val="24"/>
+          <w:szCs w:val="24"/>
+        </w:rPr>
+        <w:t>Present</w:t>
       </w:r>
     </w:p>
     <w:p>
@@ -807,25 +770,7 @@
           <w:sz w:val="24"/>
           <w:szCs w:val="24"/>
         </w:rPr>
-        <w:t xml:space="preserve">Conducted user research, </w:t>
-      </w:r>
-      <w:proofErr w:type="spellStart"/>
-      <w:r>
-        <w:rPr>
-          <w:rFonts w:ascii="Times New Roman" w:eastAsia="Times New Roman" w:hAnsi="Times New Roman" w:cs="Times New Roman"/>
-          <w:sz w:val="24"/>
-          <w:szCs w:val="24"/>
-        </w:rPr>
-        <w:t>wireframing</w:t>
-      </w:r>
-      <w:proofErr w:type="spellEnd"/>
-      <w:r>
-        <w:rPr>
-          <w:rFonts w:ascii="Times New Roman" w:eastAsia="Times New Roman" w:hAnsi="Times New Roman" w:cs="Times New Roman"/>
-          <w:sz w:val="24"/>
-          <w:szCs w:val="24"/>
-        </w:rPr>
-        <w:t>, and usability testing to improve user experiences.</w:t>
+        <w:t>Conducted user research, wireframing, and usability testing to improve user experiences.</w:t>
       </w:r>
     </w:p>
     <w:p>
@@ -882,27 +827,15 @@
           <w:szCs w:val="24"/>
         </w:rPr>
       </w:pPr>
-      <w:proofErr w:type="spellStart"/>
-      <w:r>
-        <w:rPr>
-          <w:rFonts w:ascii="Times New Roman" w:eastAsia="Times New Roman" w:hAnsi="Times New Roman" w:cs="Times New Roman"/>
-          <w:b/>
-          <w:bCs/>
-          <w:sz w:val="24"/>
-          <w:szCs w:val="24"/>
-        </w:rPr>
-        <w:t>GreenBit</w:t>
-      </w:r>
-      <w:proofErr w:type="spellEnd"/>
-      <w:r>
-        <w:rPr>
-          <w:rFonts w:ascii="Times New Roman" w:eastAsia="Times New Roman" w:hAnsi="Times New Roman" w:cs="Times New Roman"/>
-          <w:b/>
-          <w:bCs/>
-          <w:sz w:val="24"/>
-          <w:szCs w:val="24"/>
-        </w:rPr>
-        <w:t xml:space="preserve"> Enterprises</w:t>
+      <w:r>
+        <w:rPr>
+          <w:rFonts w:ascii="Times New Roman" w:eastAsia="Times New Roman" w:hAnsi="Times New Roman" w:cs="Times New Roman"/>
+          <w:b/>
+          <w:bCs/>
+          <w:sz w:val="24"/>
+          <w:szCs w:val="24"/>
+        </w:rPr>
+        <w:t>GreenBit Enterprises</w:t>
       </w:r>
       <w:r>
         <w:rPr>
@@ -1011,27 +944,15 @@
           <w:szCs w:val="24"/>
         </w:rPr>
       </w:pPr>
-      <w:proofErr w:type="spellStart"/>
-      <w:r>
-        <w:rPr>
-          <w:rFonts w:ascii="Times New Roman" w:eastAsia="Times New Roman" w:hAnsi="Times New Roman" w:cs="Times New Roman"/>
-          <w:b/>
-          <w:bCs/>
-          <w:sz w:val="24"/>
-          <w:szCs w:val="24"/>
-        </w:rPr>
-        <w:t>Ayifa</w:t>
-      </w:r>
-      <w:proofErr w:type="spellEnd"/>
-      <w:r>
-        <w:rPr>
-          <w:rFonts w:ascii="Times New Roman" w:eastAsia="Times New Roman" w:hAnsi="Times New Roman" w:cs="Times New Roman"/>
-          <w:b/>
-          <w:bCs/>
-          <w:sz w:val="24"/>
-          <w:szCs w:val="24"/>
-        </w:rPr>
-        <w:t xml:space="preserve"> Restaurant Limited</w:t>
+      <w:r>
+        <w:rPr>
+          <w:rFonts w:ascii="Times New Roman" w:eastAsia="Times New Roman" w:hAnsi="Times New Roman" w:cs="Times New Roman"/>
+          <w:b/>
+          <w:bCs/>
+          <w:sz w:val="24"/>
+          <w:szCs w:val="24"/>
+        </w:rPr>
+        <w:t>Ayifa Restaurant Limited</w:t>
       </w:r>
       <w:r>
         <w:rPr>
@@ -1204,27 +1125,15 @@
           <w:szCs w:val="24"/>
         </w:rPr>
       </w:pPr>
-      <w:proofErr w:type="spellStart"/>
-      <w:r>
-        <w:rPr>
-          <w:rFonts w:ascii="Times New Roman" w:eastAsia="Times New Roman" w:hAnsi="Times New Roman" w:cs="Times New Roman"/>
-          <w:b/>
-          <w:bCs/>
-          <w:sz w:val="24"/>
-          <w:szCs w:val="24"/>
-        </w:rPr>
-        <w:t>Myteacher</w:t>
-      </w:r>
-      <w:proofErr w:type="spellEnd"/>
-      <w:r>
-        <w:rPr>
-          <w:rFonts w:ascii="Times New Roman" w:eastAsia="Times New Roman" w:hAnsi="Times New Roman" w:cs="Times New Roman"/>
-          <w:b/>
-          <w:bCs/>
-          <w:sz w:val="24"/>
-          <w:szCs w:val="24"/>
-        </w:rPr>
-        <w:t xml:space="preserve"> Institute</w:t>
+      <w:r>
+        <w:rPr>
+          <w:rFonts w:ascii="Times New Roman" w:eastAsia="Times New Roman" w:hAnsi="Times New Roman" w:cs="Times New Roman"/>
+          <w:b/>
+          <w:bCs/>
+          <w:sz w:val="24"/>
+          <w:szCs w:val="24"/>
+        </w:rPr>
+        <w:t>Myteacher Institute</w:t>
       </w:r>
     </w:p>
     <w:p>
@@ -1321,27 +1230,15 @@
           <w:szCs w:val="24"/>
         </w:rPr>
       </w:pPr>
-      <w:proofErr w:type="spellStart"/>
-      <w:r>
-        <w:rPr>
-          <w:rFonts w:ascii="Times New Roman" w:eastAsia="Times New Roman" w:hAnsi="Times New Roman" w:cs="Times New Roman"/>
-          <w:b/>
-          <w:bCs/>
-          <w:sz w:val="24"/>
-          <w:szCs w:val="24"/>
-        </w:rPr>
-        <w:t>RealCulture</w:t>
-      </w:r>
-      <w:proofErr w:type="spellEnd"/>
-      <w:r>
-        <w:rPr>
-          <w:rFonts w:ascii="Times New Roman" w:eastAsia="Times New Roman" w:hAnsi="Times New Roman" w:cs="Times New Roman"/>
-          <w:b/>
-          <w:bCs/>
-          <w:sz w:val="24"/>
-          <w:szCs w:val="24"/>
-        </w:rPr>
-        <w:t xml:space="preserve"> App:</w:t>
+      <w:r>
+        <w:rPr>
+          <w:rFonts w:ascii="Times New Roman" w:eastAsia="Times New Roman" w:hAnsi="Times New Roman" w:cs="Times New Roman"/>
+          <w:b/>
+          <w:bCs/>
+          <w:sz w:val="24"/>
+          <w:szCs w:val="24"/>
+        </w:rPr>
+        <w:t>RealCulture App:</w:t>
       </w:r>
       <w:r>
         <w:rPr>
@@ -1365,39 +1262,15 @@
           <w:szCs w:val="24"/>
         </w:rPr>
       </w:pPr>
-      <w:proofErr w:type="spellStart"/>
-      <w:r>
-        <w:rPr>
-          <w:rFonts w:ascii="Times New Roman" w:eastAsia="Times New Roman" w:hAnsi="Times New Roman" w:cs="Times New Roman"/>
-          <w:b/>
-          <w:bCs/>
-          <w:sz w:val="24"/>
-          <w:szCs w:val="24"/>
-        </w:rPr>
-        <w:t>AirdropG</w:t>
-      </w:r>
-      <w:bookmarkStart w:id="0" w:name="_GoBack"/>
-      <w:bookmarkEnd w:id="0"/>
-      <w:r>
-        <w:rPr>
-          <w:rFonts w:ascii="Times New Roman" w:eastAsia="Times New Roman" w:hAnsi="Times New Roman" w:cs="Times New Roman"/>
-          <w:b/>
-          <w:bCs/>
-          <w:sz w:val="24"/>
-          <w:szCs w:val="24"/>
-        </w:rPr>
-        <w:t>ecko</w:t>
-      </w:r>
-      <w:proofErr w:type="spellEnd"/>
-      <w:r>
-        <w:rPr>
-          <w:rFonts w:ascii="Times New Roman" w:eastAsia="Times New Roman" w:hAnsi="Times New Roman" w:cs="Times New Roman"/>
-          <w:b/>
-          <w:bCs/>
-          <w:sz w:val="24"/>
-          <w:szCs w:val="24"/>
-        </w:rPr>
-        <w:t>:</w:t>
+      <w:r>
+        <w:rPr>
+          <w:rFonts w:ascii="Times New Roman" w:eastAsia="Times New Roman" w:hAnsi="Times New Roman" w:cs="Times New Roman"/>
+          <w:b/>
+          <w:bCs/>
+          <w:sz w:val="24"/>
+          <w:szCs w:val="24"/>
+        </w:rPr>
+        <w:t>AirdropGecko:</w:t>
       </w:r>
       <w:r>
         <w:rPr>
@@ -1678,7 +1551,7 @@
 </file>
 
 <file path=word/numbering.xml><?xml version="1.0" encoding="utf-8"?>
-<w:numbering xmlns:wpc="http://schemas.microsoft.com/office/word/2010/wordprocessingCanvas" xmlns:cx="http://schemas.microsoft.com/office/drawing/2014/chartex" xmlns:cx1="http://schemas.microsoft.com/office/drawing/2015/9/8/chartex" xmlns:mc="http://schemas.openxmlformats.org/markup-compatibility/2006" xmlns:o="urn:schemas-microsoft-com:office:office" xmlns:r="http://schemas.openxmlformats.org/officeDocument/2006/relationships" xmlns:m="http://schemas.openxmlformats.org/officeDocument/2006/math" xmlns:v="urn:schemas-microsoft-com:vml" xmlns:wp14="http://schemas.microsoft.com/office/word/2010/wordprocessingDrawing" xmlns:wp="http://schemas.openxmlformats.org/drawingml/2006/wordprocessingDrawing" xmlns:w10="urn:schemas-microsoft-com:office:word" xmlns:w="http://schemas.openxmlformats.org/wordprocessingml/2006/main" xmlns:w14="http://schemas.microsoft.com/office/word/2010/wordml" xmlns:w15="http://schemas.microsoft.com/office/word/2012/wordml" xmlns:w16se="http://schemas.microsoft.com/office/word/2015/wordml/symex" xmlns:wpg="http://schemas.microsoft.com/office/word/2010/wordprocessingGroup" xmlns:wpi="http://schemas.microsoft.com/office/word/2010/wordprocessingInk" xmlns:wne="http://schemas.microsoft.com/office/word/2006/wordml" xmlns:wps="http://schemas.microsoft.com/office/word/2010/wordprocessingShape" mc:Ignorable="w14 w15 w16se wp14">
+<w:numbering xmlns:wpc="http://schemas.microsoft.com/office/word/2010/wordprocessingCanvas" xmlns:cx="http://schemas.microsoft.com/office/drawing/2014/chartex" xmlns:cx1="http://schemas.microsoft.com/office/drawing/2015/9/8/chartex" xmlns:cx2="http://schemas.microsoft.com/office/drawing/2015/10/21/chartex" xmlns:cx3="http://schemas.microsoft.com/office/drawing/2016/5/9/chartex" xmlns:cx4="http://schemas.microsoft.com/office/drawing/2016/5/10/chartex" xmlns:cx5="http://schemas.microsoft.com/office/drawing/2016/5/11/chartex" xmlns:cx6="http://schemas.microsoft.com/office/drawing/2016/5/12/chartex" xmlns:cx7="http://schemas.microsoft.com/office/drawing/2016/5/13/chartex" xmlns:cx8="http://schemas.microsoft.com/office/drawing/2016/5/14/chartex" xmlns:mc="http://schemas.openxmlformats.org/markup-compatibility/2006" xmlns:aink="http://schemas.microsoft.com/office/drawing/2016/ink" xmlns:am3d="http://schemas.microsoft.com/office/drawing/2017/model3d" xmlns:o="urn:schemas-microsoft-com:office:office" xmlns:oel="http://schemas.microsoft.com/office/2019/extlst" xmlns:r="http://schemas.openxmlformats.org/officeDocument/2006/relationships" xmlns:m="http://schemas.openxmlformats.org/officeDocument/2006/math" xmlns:v="urn:schemas-microsoft-com:vml" xmlns:wp14="http://schemas.microsoft.com/office/word/2010/wordprocessingDrawing" xmlns:wp="http://schemas.openxmlformats.org/drawingml/2006/wordprocessingDrawing" xmlns:w10="urn:schemas-microsoft-com:office:word" xmlns:w="http://schemas.openxmlformats.org/wordprocessingml/2006/main" xmlns:w14="http://schemas.microsoft.com/office/word/2010/wordml" xmlns:w15="http://schemas.microsoft.com/office/word/2012/wordml" xmlns:w16cex="http://schemas.microsoft.com/office/word/2018/wordml/cex" xmlns:w16cid="http://schemas.microsoft.com/office/word/2016/wordml/cid" xmlns:w16="http://schemas.microsoft.com/office/word/2018/wordml" xmlns:w16sdtdh="http://schemas.microsoft.com/office/word/2020/wordml/sdtdatahash" xmlns:w16se="http://schemas.microsoft.com/office/word/2015/wordml/symex" xmlns:wpg="http://schemas.microsoft.com/office/word/2010/wordprocessingGroup" xmlns:wpi="http://schemas.microsoft.com/office/word/2010/wordprocessingInk" xmlns:wne="http://schemas.microsoft.com/office/word/2006/wordml" xmlns:wps="http://schemas.microsoft.com/office/word/2010/wordprocessingShape" mc:Ignorable="w14 w15 w16se w16cid w16 w16cex w16sdtdh wp14">
   <w:abstractNum w:abstractNumId="0" w15:restartNumberingAfterBreak="0">
     <w:nsid w:val="08D16802"/>
     <w:multiLevelType w:val="multilevel"/>
@@ -2871,35 +2744,35 @@
       </w:rPr>
     </w:lvl>
   </w:abstractNum>
-  <w:num w:numId="1">
+  <w:num w:numId="1" w16cid:durableId="308746899">
     <w:abstractNumId w:val="5"/>
   </w:num>
-  <w:num w:numId="2">
+  <w:num w:numId="2" w16cid:durableId="767236769">
     <w:abstractNumId w:val="0"/>
   </w:num>
-  <w:num w:numId="3">
+  <w:num w:numId="3" w16cid:durableId="191650593">
     <w:abstractNumId w:val="7"/>
   </w:num>
-  <w:num w:numId="4">
+  <w:num w:numId="4" w16cid:durableId="95635664">
     <w:abstractNumId w:val="3"/>
   </w:num>
-  <w:num w:numId="5">
+  <w:num w:numId="5" w16cid:durableId="759984745">
     <w:abstractNumId w:val="6"/>
   </w:num>
-  <w:num w:numId="6">
+  <w:num w:numId="6" w16cid:durableId="484660631">
     <w:abstractNumId w:val="2"/>
   </w:num>
-  <w:num w:numId="7">
+  <w:num w:numId="7" w16cid:durableId="1668249435">
     <w:abstractNumId w:val="4"/>
   </w:num>
-  <w:num w:numId="8">
+  <w:num w:numId="8" w16cid:durableId="811405401">
     <w:abstractNumId w:val="1"/>
   </w:num>
 </w:numbering>
 </file>
 
 <file path=word/styles.xml><?xml version="1.0" encoding="utf-8"?>
-<w:styles xmlns:mc="http://schemas.openxmlformats.org/markup-compatibility/2006" xmlns:r="http://schemas.openxmlformats.org/officeDocument/2006/relationships" xmlns:w="http://schemas.openxmlformats.org/wordprocessingml/2006/main" xmlns:w14="http://schemas.microsoft.com/office/word/2010/wordml" xmlns:w15="http://schemas.microsoft.com/office/word/2012/wordml" xmlns:w16se="http://schemas.microsoft.com/office/word/2015/wordml/symex" mc:Ignorable="w14 w15 w16se">
+<w:styles xmlns:mc="http://schemas.openxmlformats.org/markup-compatibility/2006" xmlns:r="http://schemas.openxmlformats.org/officeDocument/2006/relationships" xmlns:w="http://schemas.openxmlformats.org/wordprocessingml/2006/main" xmlns:w14="http://schemas.microsoft.com/office/word/2010/wordml" xmlns:w15="http://schemas.microsoft.com/office/word/2012/wordml" xmlns:w16cex="http://schemas.microsoft.com/office/word/2018/wordml/cex" xmlns:w16cid="http://schemas.microsoft.com/office/word/2016/wordml/cid" xmlns:w16="http://schemas.microsoft.com/office/word/2018/wordml" xmlns:w16sdtdh="http://schemas.microsoft.com/office/word/2020/wordml/sdtdatahash" xmlns:w16se="http://schemas.microsoft.com/office/word/2015/wordml/symex" mc:Ignorable="w14 w15 w16se w16cid w16 w16cex w16sdtdh">
   <w:docDefaults>
     <w:rPrDefault>
       <w:rPr>
@@ -2915,7 +2788,7 @@
       </w:pPr>
     </w:pPrDefault>
   </w:docDefaults>
-  <w:latentStyles w:defLockedState="0" w:defUIPriority="99" w:defSemiHidden="0" w:defUnhideWhenUsed="0" w:defQFormat="0" w:count="371">
+  <w:latentStyles w:defLockedState="0" w:defUIPriority="99" w:defSemiHidden="0" w:defUnhideWhenUsed="0" w:defQFormat="0" w:count="376">
     <w:lsdException w:name="Normal" w:uiPriority="0" w:qFormat="1"/>
     <w:lsdException w:name="heading 1" w:uiPriority="9" w:qFormat="1"/>
     <w:lsdException w:name="heading 2" w:semiHidden="1" w:uiPriority="9" w:unhideWhenUsed="1" w:qFormat="1"/>
@@ -3287,6 +3160,11 @@
     <w:lsdException w:name="List Table 5 Dark Accent 6" w:uiPriority="50"/>
     <w:lsdException w:name="List Table 6 Colorful Accent 6" w:uiPriority="51"/>
     <w:lsdException w:name="List Table 7 Colorful Accent 6" w:uiPriority="52"/>
+    <w:lsdException w:name="Mention" w:semiHidden="1" w:unhideWhenUsed="1"/>
+    <w:lsdException w:name="Smart Hyperlink" w:semiHidden="1" w:unhideWhenUsed="1"/>
+    <w:lsdException w:name="Hashtag" w:semiHidden="1" w:unhideWhenUsed="1"/>
+    <w:lsdException w:name="Unresolved Mention" w:semiHidden="1" w:unhideWhenUsed="1"/>
+    <w:lsdException w:name="Smart Link" w:semiHidden="1" w:unhideWhenUsed="1"/>
   </w:latentStyles>
   <w:style w:type="paragraph" w:default="1" w:styleId="Normal">
     <w:name w:val="Normal"/>

</xml_diff>